<commit_message>
New logo variant added
Gr
</commit_message>
<xml_diff>
--- a/app/resources/img/Logo.docx
+++ b/app/resources/img/Logo.docx
@@ -21,13 +21,13 @@
               <wp:anchor distT="0" distB="0" distL="114300" distR="114300" simplePos="0" relativeHeight="251661312" behindDoc="0" locked="0" layoutInCell="1" allowOverlap="1">
                 <wp:simplePos x="0" y="0"/>
                 <wp:positionH relativeFrom="column">
-                  <wp:posOffset>650087</wp:posOffset>
+                  <wp:posOffset>645795</wp:posOffset>
                 </wp:positionH>
                 <wp:positionV relativeFrom="paragraph">
-                  <wp:posOffset>326881</wp:posOffset>
+                  <wp:posOffset>323850</wp:posOffset>
                 </wp:positionV>
-                <wp:extent cx="1581150" cy="1581449"/>
-                <wp:effectExtent l="57150" t="57150" r="76200" b="76200"/>
+                <wp:extent cx="1614813" cy="1615441"/>
+                <wp:effectExtent l="57150" t="57150" r="118745" b="118110"/>
                 <wp:wrapNone/>
                 <wp:docPr id="4" name="Группа 4"/>
                 <wp:cNvGraphicFramePr/>
@@ -38,9 +38,9 @@
                       <wpg:grpSpPr>
                         <a:xfrm>
                           <a:off x="0" y="0"/>
-                          <a:ext cx="1581150" cy="1581449"/>
+                          <a:ext cx="1614813" cy="1615441"/>
                           <a:chOff x="0" y="98425"/>
-                          <a:chExt cx="1581150" cy="1581449"/>
+                          <a:chExt cx="1614813" cy="1615441"/>
                         </a:xfrm>
                       </wpg:grpSpPr>
                       <wps:wsp>
@@ -48,8 +48,8 @@
                         <wps:cNvSpPr/>
                         <wps:spPr>
                           <a:xfrm>
-                            <a:off x="1" y="98425"/>
-                            <a:ext cx="1581149" cy="1581449"/>
+                            <a:off x="53846" y="152282"/>
+                            <a:ext cx="1560967" cy="1561584"/>
                           </a:xfrm>
                           <a:prstGeom prst="roundRect">
                             <a:avLst/>
@@ -57,7 +57,7 @@
                           <a:solidFill>
                             <a:schemeClr val="bg1"/>
                           </a:solidFill>
-                          <a:ln w="127000">
+                          <a:ln w="228600">
                             <a:solidFill>
                               <a:schemeClr val="bg1">
                                 <a:lumMod val="50000"/>
@@ -138,8 +138,8 @@
                         <wps:cNvSpPr txBox="1"/>
                         <wps:spPr>
                           <a:xfrm>
-                            <a:off x="326431" y="122235"/>
-                            <a:ext cx="895985" cy="1182676"/>
+                            <a:off x="88420" y="122221"/>
+                            <a:ext cx="1290320" cy="1183005"/>
                           </a:xfrm>
                           <a:prstGeom prst="rect">
                             <a:avLst/>
@@ -183,6 +183,21 @@
                                 </w:rPr>
                                 <w:t>G</w:t>
                               </w:r>
+                              <w:r>
+                                <w:rPr>
+                                  <w:noProof/>
+                                  <w:color w:val="7F7F7F" w:themeColor="text1" w:themeTint="80"/>
+                                  <w:sz w:val="178"/>
+                                  <w:szCs w:val="72"/>
+                                  <w:lang w:val="en-US"/>
+                                  <w14:textOutline w14:w="6350" w14:cap="flat" w14:cmpd="sng" w14:algn="ctr">
+                                    <w14:noFill/>
+                                    <w14:prstDash w14:val="solid"/>
+                                    <w14:round/>
+                                  </w14:textOutline>
+                                </w:rPr>
+                                <w:t>r</w:t>
+                              </w:r>
                             </w:p>
                           </w:txbxContent>
                         </wps:txbx>
@@ -204,14 +219,14 @@
           </mc:Choice>
           <mc:Fallback>
             <w:pict>
-              <v:group id="Группа 4" o:spid="_x0000_s1026" style="position:absolute;margin-left:51.2pt;margin-top:25.75pt;width:124.5pt;height:124.5pt;z-index:251661312;mso-width-relative:margin;mso-height-relative:margin" coordorigin=",984" coordsize="15811,15814" o:gfxdata="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">
-                <v:roundrect id="Скругленный прямоугольник 2" o:spid="_x0000_s1027" style="position:absolute;top:984;width:15811;height:15814;visibility:visible;mso-wrap-style:square;v-text-anchor:middle" arcsize="10923f" o:gfxdata="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" fillcolor="white [3212]" strokecolor="#7f7f7f [1612]" strokeweight="10pt"/>
+              <v:group id="Группа 4" o:spid="_x0000_s1026" style="position:absolute;margin-left:50.85pt;margin-top:25.5pt;width:127.15pt;height:127.2pt;z-index:251661312;mso-width-relative:margin;mso-height-relative:margin" coordorigin=",984" coordsize="16148,16154" o:gfxdata="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">
+                <v:roundrect id="Скругленный прямоугольник 2" o:spid="_x0000_s1027" style="position:absolute;left:538;top:1522;width:15610;height:15616;visibility:visible;mso-wrap-style:square;v-text-anchor:middle" arcsize="10923f" o:gfxdata="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" fillcolor="white [3212]" strokecolor="#7f7f7f [1612]" strokeweight="18pt"/>
                 <v:roundrect id="Скругленный прямоугольник 1" o:spid="_x0000_s1028" style="position:absolute;top:984;width:14954;height:14954;visibility:visible;mso-wrap-style:square;v-text-anchor:middle" arcsize="10923f" o:gfxdata="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" fillcolor="white [3212]" strokecolor="#7f7f7f [1612]" strokeweight="10pt"/>
                 <v:shapetype id="_x0000_t202" coordsize="21600,21600" o:spt="202" path="m,l,21600r21600,l21600,xe">
                   <v:stroke joinstyle="miter"/>
                   <v:path gradientshapeok="t" o:connecttype="rect"/>
                 </v:shapetype>
-                <v:shape id="Поле 3" o:spid="_x0000_s1029" type="#_x0000_t202" style="position:absolute;left:3264;top:1222;width:8960;height:11827;visibility:visible;mso-wrap-style:none;v-text-anchor:top" o:gfxdata="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" filled="f" stroked="f">
+                <v:shape id="Поле 3" o:spid="_x0000_s1029" type="#_x0000_t202" style="position:absolute;left:884;top:1222;width:12903;height:11830;visibility:visible;mso-wrap-style:none;v-text-anchor:top" o:gfxdata="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" filled="f" stroked="f">
                   <v:textbox>
                     <w:txbxContent>
                       <w:p>
@@ -244,6 +259,21 @@
                             </w14:textOutline>
                           </w:rPr>
                           <w:t>G</w:t>
+                        </w:r>
+                        <w:r>
+                          <w:rPr>
+                            <w:noProof/>
+                            <w:color w:val="7F7F7F" w:themeColor="text1" w:themeTint="80"/>
+                            <w:sz w:val="178"/>
+                            <w:szCs w:val="72"/>
+                            <w:lang w:val="en-US"/>
+                            <w14:textOutline w14:w="6350" w14:cap="flat" w14:cmpd="sng" w14:algn="ctr">
+                              <w14:noFill/>
+                              <w14:prstDash w14:val="solid"/>
+                              <w14:round/>
+                            </w14:textOutline>
+                          </w:rPr>
+                          <w:t>r</w:t>
                         </w:r>
                       </w:p>
                     </w:txbxContent>

</xml_diff>

<commit_message>
Icon become more constrast
</commit_message>
<xml_diff>
--- a/app/resources/img/Logo.docx
+++ b/app/resources/img/Logo.docx
@@ -59,8 +59,9 @@
                           </a:solidFill>
                           <a:ln w="228600">
                             <a:solidFill>
-                              <a:schemeClr val="bg1">
-                                <a:lumMod val="50000"/>
+                              <a:schemeClr val="tx1">
+                                <a:lumMod val="65000"/>
+                                <a:lumOff val="35000"/>
                               </a:schemeClr>
                             </a:solidFill>
                           </a:ln>
@@ -157,7 +158,7 @@
                                 <w:jc w:val="center"/>
                                 <w:rPr>
                                   <w:noProof/>
-                                  <w:color w:val="7F7F7F" w:themeColor="text1" w:themeTint="80"/>
+                                  <w:color w:val="000000" w:themeColor="text1"/>
                                   <w:sz w:val="178"/>
                                   <w:szCs w:val="72"/>
                                   <w:lang w:val="en-US"/>
@@ -171,7 +172,7 @@
                               <w:r>
                                 <w:rPr>
                                   <w:noProof/>
-                                  <w:color w:val="7F7F7F" w:themeColor="text1" w:themeTint="80"/>
+                                  <w:color w:val="000000" w:themeColor="text1"/>
                                   <w:sz w:val="178"/>
                                   <w:szCs w:val="72"/>
                                   <w:lang w:val="en-US"/>
@@ -186,7 +187,7 @@
                               <w:r>
                                 <w:rPr>
                                   <w:noProof/>
-                                  <w:color w:val="7F7F7F" w:themeColor="text1" w:themeTint="80"/>
+                                  <w:color w:val="000000" w:themeColor="text1"/>
                                   <w:sz w:val="178"/>
                                   <w:szCs w:val="72"/>
                                   <w:lang w:val="en-US"/>
@@ -219,8 +220,8 @@
           </mc:Choice>
           <mc:Fallback>
             <w:pict>
-              <v:group id="Группа 4" o:spid="_x0000_s1026" style="position:absolute;margin-left:50.85pt;margin-top:25.5pt;width:127.15pt;height:127.2pt;z-index:251661312;mso-width-relative:margin;mso-height-relative:margin" coordorigin=",984" coordsize="16148,16154" o:gfxdata="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">
-                <v:roundrect id="Скругленный прямоугольник 2" o:spid="_x0000_s1027" style="position:absolute;left:538;top:1522;width:15610;height:15616;visibility:visible;mso-wrap-style:square;v-text-anchor:middle" arcsize="10923f" o:gfxdata="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" fillcolor="white [3212]" strokecolor="#7f7f7f [1612]" strokeweight="18pt"/>
+              <v:group id="Группа 4" o:spid="_x0000_s1026" style="position:absolute;margin-left:50.85pt;margin-top:25.5pt;width:127.15pt;height:127.2pt;z-index:251661312;mso-width-relative:margin;mso-height-relative:margin" coordorigin=",984" coordsize="16148,16154" o:gfxdata="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">
+                <v:roundrect id="Скругленный прямоугольник 2" o:spid="_x0000_s1027" style="position:absolute;left:538;top:1522;width:15610;height:15616;visibility:visible;mso-wrap-style:square;v-text-anchor:middle" arcsize="10923f" o:gfxdata="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" fillcolor="white [3212]" strokecolor="#5a5a5a [2109]" strokeweight="18pt"/>
                 <v:roundrect id="Скругленный прямоугольник 1" o:spid="_x0000_s1028" style="position:absolute;top:984;width:14954;height:14954;visibility:visible;mso-wrap-style:square;v-text-anchor:middle" arcsize="10923f" o:gfxdata="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" fillcolor="white [3212]" strokecolor="#7f7f7f [1612]" strokeweight="10pt"/>
                 <v:shapetype id="_x0000_t202" coordsize="21600,21600" o:spt="202" path="m,l,21600r21600,l21600,xe">
                   <v:stroke joinstyle="miter"/>
@@ -234,7 +235,7 @@
                           <w:jc w:val="center"/>
                           <w:rPr>
                             <w:noProof/>
-                            <w:color w:val="7F7F7F" w:themeColor="text1" w:themeTint="80"/>
+                            <w:color w:val="000000" w:themeColor="text1"/>
                             <w:sz w:val="178"/>
                             <w:szCs w:val="72"/>
                             <w:lang w:val="en-US"/>
@@ -248,7 +249,7 @@
                         <w:r>
                           <w:rPr>
                             <w:noProof/>
-                            <w:color w:val="7F7F7F" w:themeColor="text1" w:themeTint="80"/>
+                            <w:color w:val="000000" w:themeColor="text1"/>
                             <w:sz w:val="178"/>
                             <w:szCs w:val="72"/>
                             <w:lang w:val="en-US"/>
@@ -263,7 +264,7 @@
                         <w:r>
                           <w:rPr>
                             <w:noProof/>
-                            <w:color w:val="7F7F7F" w:themeColor="text1" w:themeTint="80"/>
+                            <w:color w:val="000000" w:themeColor="text1"/>
                             <w:sz w:val="178"/>
                             <w:szCs w:val="72"/>
                             <w:lang w:val="en-US"/>

</xml_diff>